<commit_message>
Download Full Paiement Hand information
</commit_message>
<xml_diff>
--- a/app/Templates/Staticticsmonthly.docx
+++ b/app/Templates/Staticticsmonthly.docx
@@ -86,57 +86,23 @@
           <w:rtl/>
           <w:lang w:bidi="ar-DZ"/>
         </w:rPr>
-        <w:t>مديرية النشاط الإجتماعي و التضامن</w:t>
-      </w:r>
+        <w:t xml:space="preserve">مديرية النشاط </w:t>
+      </w:r>
+      <w:proofErr w:type="spellStart"/>
       <w:r>
         <w:rPr>
           <w:rFonts w:cs="Traditional Arabic" w:hint="cs"/>
-          <w:b/>
-          <w:bCs/>
-          <w:sz w:val="32"/>
-          <w:szCs w:val="32"/>
-          <w:rtl/>
-          <w:lang w:bidi="ar-DZ"/>
-        </w:rPr>
-        <w:t xml:space="preserve">                                      </w:t>
-      </w:r>
-      <w:r>
-        <w:rPr>
-          <w:rFonts w:cs="Traditional Arabic" w:hint="cs"/>
-          <w:b/>
-          <w:bCs/>
-          <w:sz w:val="32"/>
-          <w:szCs w:val="32"/>
-          <w:rtl/>
-          <w:lang w:bidi="ar-DZ"/>
-        </w:rPr>
-        <w:t xml:space="preserve">  </w:t>
-      </w:r>
-      <w:r>
-        <w:rPr>
-          <w:rFonts w:cs="Traditional Arabic" w:hint="cs"/>
-          <w:sz w:val="24"/>
-          <w:szCs w:val="24"/>
-          <w:rtl/>
-          <w:lang w:bidi="ar-DZ"/>
-        </w:rPr>
-        <w:t>عين تموشنت ................</w:t>
-      </w:r>
-    </w:p>
-    <w:p>
-      <w:pPr>
-        <w:bidi/>
-        <w:spacing w:after="0" w:line="240" w:lineRule="auto"/>
-        <w:rPr>
-          <w:rFonts w:cs="Traditional Arabic"/>
           <w:b/>
           <w:bCs/>
           <w:sz w:val="32"/>
           <w:szCs w:val="32"/>
           <w:u w:val="single"/>
-          <w:lang w:bidi="ar-DZ"/>
-        </w:rPr>
-      </w:pPr>
+          <w:rtl/>
+          <w:lang w:bidi="ar-DZ"/>
+        </w:rPr>
+        <w:t>الإجتماعي</w:t>
+      </w:r>
+      <w:proofErr w:type="spellEnd"/>
       <w:r>
         <w:rPr>
           <w:rFonts w:cs="Traditional Arabic" w:hint="cs"/>
@@ -148,9 +114,49 @@
           <w:rtl/>
           <w:lang w:bidi="ar-DZ"/>
         </w:rPr>
-        <w:t>الرقم:........../و.ع.ت/م.ن.إ/20</w:t>
-      </w:r>
-      <w:r>
+        <w:t xml:space="preserve"> و التضامن</w:t>
+      </w:r>
+      <w:r>
+        <w:rPr>
+          <w:rFonts w:cs="Traditional Arabic" w:hint="cs"/>
+          <w:b/>
+          <w:bCs/>
+          <w:sz w:val="32"/>
+          <w:szCs w:val="32"/>
+          <w:rtl/>
+          <w:lang w:bidi="ar-DZ"/>
+        </w:rPr>
+        <w:t xml:space="preserve">                                      </w:t>
+      </w:r>
+      <w:r>
+        <w:rPr>
+          <w:rFonts w:cs="Traditional Arabic" w:hint="cs"/>
+          <w:b/>
+          <w:bCs/>
+          <w:sz w:val="32"/>
+          <w:szCs w:val="32"/>
+          <w:rtl/>
+          <w:lang w:bidi="ar-DZ"/>
+        </w:rPr>
+        <w:t xml:space="preserve">  </w:t>
+      </w:r>
+      <w:r>
+        <w:rPr>
+          <w:rFonts w:cs="Traditional Arabic" w:hint="cs"/>
+          <w:b/>
+          <w:bCs/>
+          <w:sz w:val="28"/>
+          <w:szCs w:val="28"/>
+          <w:rtl/>
+          <w:lang w:bidi="ar-DZ"/>
+        </w:rPr>
+        <w:t>عين تموشنت ................</w:t>
+      </w:r>
+    </w:p>
+    <w:p>
+      <w:pPr>
+        <w:bidi/>
+        <w:spacing w:after="0" w:line="240" w:lineRule="auto"/>
         <w:rPr>
           <w:rFonts w:cs="Traditional Arabic"/>
           <w:b/>
@@ -160,15 +166,10 @@
           <w:u w:val="single"/>
           <w:lang w:bidi="ar-DZ"/>
         </w:rPr>
-        <w:t>20</w:t>
-      </w:r>
-    </w:p>
-    <w:p>
-      <w:pPr>
-        <w:bidi/>
-        <w:spacing w:after="0" w:line="240" w:lineRule="auto"/>
-        <w:rPr>
-          <w:rFonts w:cs="Traditional Arabic"/>
+      </w:pPr>
+      <w:r>
+        <w:rPr>
+          <w:rFonts w:cs="Traditional Arabic" w:hint="cs"/>
           <w:b/>
           <w:bCs/>
           <w:sz w:val="32"/>
@@ -177,6 +178,91 @@
           <w:rtl/>
           <w:lang w:bidi="ar-DZ"/>
         </w:rPr>
+        <w:t>الرقم:........../</w:t>
+      </w:r>
+      <w:proofErr w:type="spellStart"/>
+      <w:r>
+        <w:rPr>
+          <w:rFonts w:cs="Traditional Arabic" w:hint="cs"/>
+          <w:b/>
+          <w:bCs/>
+          <w:sz w:val="32"/>
+          <w:szCs w:val="32"/>
+          <w:u w:val="single"/>
+          <w:rtl/>
+          <w:lang w:bidi="ar-DZ"/>
+        </w:rPr>
+        <w:t>و.ع.ت</w:t>
+      </w:r>
+      <w:proofErr w:type="spellEnd"/>
+      <w:r>
+        <w:rPr>
+          <w:rFonts w:cs="Traditional Arabic" w:hint="cs"/>
+          <w:b/>
+          <w:bCs/>
+          <w:sz w:val="32"/>
+          <w:szCs w:val="32"/>
+          <w:u w:val="single"/>
+          <w:rtl/>
+          <w:lang w:bidi="ar-DZ"/>
+        </w:rPr>
+        <w:t>/</w:t>
+      </w:r>
+      <w:proofErr w:type="spellStart"/>
+      <w:r>
+        <w:rPr>
+          <w:rFonts w:cs="Traditional Arabic" w:hint="cs"/>
+          <w:b/>
+          <w:bCs/>
+          <w:sz w:val="32"/>
+          <w:szCs w:val="32"/>
+          <w:u w:val="single"/>
+          <w:rtl/>
+          <w:lang w:bidi="ar-DZ"/>
+        </w:rPr>
+        <w:t>م.ن.إ</w:t>
+      </w:r>
+      <w:proofErr w:type="spellEnd"/>
+      <w:r>
+        <w:rPr>
+          <w:rFonts w:cs="Traditional Arabic" w:hint="cs"/>
+          <w:b/>
+          <w:bCs/>
+          <w:sz w:val="32"/>
+          <w:szCs w:val="32"/>
+          <w:u w:val="single"/>
+          <w:rtl/>
+          <w:lang w:bidi="ar-DZ"/>
+        </w:rPr>
+        <w:t>/20</w:t>
+      </w:r>
+      <w:r>
+        <w:rPr>
+          <w:rFonts w:cs="Traditional Arabic"/>
+          <w:b/>
+          <w:bCs/>
+          <w:sz w:val="32"/>
+          <w:szCs w:val="32"/>
+          <w:u w:val="single"/>
+          <w:lang w:bidi="ar-DZ"/>
+        </w:rPr>
+        <w:t>20</w:t>
+      </w:r>
+    </w:p>
+    <w:p>
+      <w:pPr>
+        <w:bidi/>
+        <w:spacing w:after="0" w:line="240" w:lineRule="auto"/>
+        <w:rPr>
+          <w:rFonts w:cs="Traditional Arabic"/>
+          <w:b/>
+          <w:bCs/>
+          <w:sz w:val="32"/>
+          <w:szCs w:val="32"/>
+          <w:u w:val="single"/>
+          <w:rtl/>
+          <w:lang w:bidi="ar-DZ"/>
+        </w:rPr>
       </w:pPr>
     </w:p>
     <w:p>
@@ -234,7 +320,31 @@
           <w:rtl/>
           <w:lang w:bidi="ar-DZ"/>
         </w:rPr>
-        <w:t>مدير النشاط الإجتماعي و التضامن</w:t>
+        <w:t xml:space="preserve">مدير النشاط </w:t>
+      </w:r>
+      <w:proofErr w:type="spellStart"/>
+      <w:r>
+        <w:rPr>
+          <w:rFonts w:asciiTheme="minorBidi" w:hAnsiTheme="minorBidi"/>
+          <w:b/>
+          <w:bCs/>
+          <w:szCs w:val="28"/>
+          <w:rtl/>
+          <w:lang w:bidi="ar-DZ"/>
+        </w:rPr>
+        <w:t>الإجتماعي</w:t>
+      </w:r>
+      <w:proofErr w:type="spellEnd"/>
+      <w:r>
+        <w:rPr>
+          <w:rFonts w:asciiTheme="minorBidi" w:hAnsiTheme="minorBidi"/>
+          <w:b/>
+          <w:bCs/>
+          <w:szCs w:val="28"/>
+          <w:rtl/>
+          <w:lang w:bidi="ar-DZ"/>
+        </w:rPr>
+        <w:t xml:space="preserve"> و التضامن</w:t>
       </w:r>
     </w:p>
     <w:p>
@@ -413,6 +523,7 @@
           <w:lang w:bidi="ar-DZ"/>
         </w:rPr>
       </w:pPr>
+      <w:proofErr w:type="spellStart"/>
       <w:r>
         <w:rPr>
           <w:rFonts w:hint="cs"/>
@@ -447,7 +558,18 @@
           <w:rtl/>
           <w:lang w:bidi="ar-DZ"/>
         </w:rPr>
-        <w:t>ف/ي المنحة المالية  المخصصة للأشخاص المعوقين بنسبة 100</w:t>
+        <w:t>ف</w:t>
+      </w:r>
+      <w:proofErr w:type="spellEnd"/>
+      <w:r>
+        <w:rPr>
+          <w:rFonts w:hint="cs"/>
+          <w:sz w:val="28"/>
+          <w:szCs w:val="28"/>
+          <w:rtl/>
+          <w:lang w:bidi="ar-DZ"/>
+        </w:rPr>
+        <w:t>/ي المنحة المالية  المخصصة للأشخاص المعوقين بنسبة 100</w:t>
       </w:r>
       <w:r>
         <w:rPr>
@@ -503,7 +625,29 @@
           <w:rtl/>
           <w:lang w:bidi="ar-DZ"/>
         </w:rPr>
-        <w:t xml:space="preserve"> مراسلة رقم 109 المؤرخة في 18/03/2020.</w:t>
+        <w:t xml:space="preserve"> </w:t>
+      </w:r>
+      <w:proofErr w:type="gramStart"/>
+      <w:r>
+        <w:rPr>
+          <w:rFonts w:hint="cs"/>
+          <w:sz w:val="28"/>
+          <w:szCs w:val="28"/>
+          <w:rtl/>
+          <w:lang w:bidi="ar-DZ"/>
+        </w:rPr>
+        <w:t>مراسلة</w:t>
+      </w:r>
+      <w:proofErr w:type="gramEnd"/>
+      <w:r>
+        <w:rPr>
+          <w:rFonts w:hint="cs"/>
+          <w:sz w:val="28"/>
+          <w:szCs w:val="28"/>
+          <w:rtl/>
+          <w:lang w:bidi="ar-DZ"/>
+        </w:rPr>
+        <w:t xml:space="preserve"> رقم 109 المؤرخة في 18/03/2020.</w:t>
       </w:r>
     </w:p>
     <w:p>
@@ -529,6 +673,7 @@
           <w:lang w:bidi="ar-DZ"/>
         </w:rPr>
       </w:pPr>
+      <w:proofErr w:type="spellStart"/>
       <w:r>
         <w:rPr>
           <w:rFonts w:hint="cs"/>
@@ -555,6 +700,7 @@
         </w:rPr>
         <w:t>:</w:t>
       </w:r>
+      <w:proofErr w:type="gramStart"/>
       <w:r>
         <w:rPr>
           <w:rFonts w:hint="cs"/>
@@ -565,6 +711,8 @@
         </w:rPr>
         <w:t>بطاقة</w:t>
       </w:r>
+      <w:proofErr w:type="spellEnd"/>
+      <w:proofErr w:type="gramEnd"/>
     </w:p>
     <w:p>
       <w:pPr>
@@ -708,7 +856,25 @@
           <w:szCs w:val="32"/>
           <w:lang w:bidi="ar-DZ"/>
         </w:rPr>
-        <w:t>${moisAr}</w:t>
+        <w:t>${</w:t>
+      </w:r>
+      <w:proofErr w:type="spellStart"/>
+      <w:r>
+        <w:rPr>
+          <w:sz w:val="32"/>
+          <w:szCs w:val="32"/>
+          <w:lang w:bidi="ar-DZ"/>
+        </w:rPr>
+        <w:t>moisAr</w:t>
+      </w:r>
+      <w:proofErr w:type="spellEnd"/>
+      <w:r>
+        <w:rPr>
+          <w:sz w:val="32"/>
+          <w:szCs w:val="32"/>
+          <w:lang w:bidi="ar-DZ"/>
+        </w:rPr>
+        <w:t>}</w:t>
       </w:r>
       <w:r>
         <w:rPr>
@@ -726,7 +892,25 @@
           <w:szCs w:val="32"/>
           <w:lang w:bidi="ar-DZ"/>
         </w:rPr>
-        <w:t>${annee}</w:t>
+        <w:t>${</w:t>
+      </w:r>
+      <w:proofErr w:type="spellStart"/>
+      <w:r>
+        <w:rPr>
+          <w:sz w:val="32"/>
+          <w:szCs w:val="32"/>
+          <w:lang w:bidi="ar-DZ"/>
+        </w:rPr>
+        <w:t>annee</w:t>
+      </w:r>
+      <w:proofErr w:type="spellEnd"/>
+      <w:r>
+        <w:rPr>
+          <w:sz w:val="32"/>
+          <w:szCs w:val="32"/>
+          <w:lang w:bidi="ar-DZ"/>
+        </w:rPr>
+        <w:t>}</w:t>
       </w:r>
       <w:r>
         <w:rPr>
@@ -966,8 +1150,6 @@
           <w:lang w:bidi="ar-DZ"/>
         </w:rPr>
       </w:pPr>
-      <w:bookmarkStart w:id="0" w:name="_GoBack"/>
-      <w:bookmarkEnd w:id="0"/>
     </w:p>
     <w:p>
       <w:pPr>
@@ -1745,7 +1927,33 @@
           <w:rtl/>
           <w:lang w:bidi="ar-DZ"/>
         </w:rPr>
-        <w:t>مديرية النشاط الإجتماعي و التضامن لولاية :</w:t>
+        <w:t xml:space="preserve">مديرية النشاط </w:t>
+      </w:r>
+      <w:proofErr w:type="spellStart"/>
+      <w:r>
+        <w:rPr>
+          <w:rFonts w:hint="cs"/>
+          <w:b/>
+          <w:bCs/>
+          <w:sz w:val="28"/>
+          <w:szCs w:val="28"/>
+          <w:rtl/>
+          <w:lang w:bidi="ar-DZ"/>
+        </w:rPr>
+        <w:t>الإجتماعي</w:t>
+      </w:r>
+      <w:proofErr w:type="spellEnd"/>
+      <w:r>
+        <w:rPr>
+          <w:rFonts w:hint="cs"/>
+          <w:b/>
+          <w:bCs/>
+          <w:sz w:val="28"/>
+          <w:szCs w:val="28"/>
+          <w:rtl/>
+          <w:lang w:bidi="ar-DZ"/>
+        </w:rPr>
+        <w:t xml:space="preserve"> و التضامن لولاية :</w:t>
       </w:r>
       <w:r>
         <w:rPr>
@@ -1855,18 +2063,22 @@
           <w:rtl/>
           <w:lang w:bidi="ar-DZ"/>
         </w:rPr>
-        <w:t xml:space="preserve">و تطهير قوائم المستفيدين لشهر </w:t>
-      </w:r>
-      <w:r>
-        <w:rPr>
+        <w:t xml:space="preserve">و تطهير </w:t>
+      </w:r>
+      <w:proofErr w:type="gramStart"/>
+      <w:r>
+        <w:rPr>
+          <w:rFonts w:hint="cs"/>
           <w:b/>
           <w:bCs/>
           <w:sz w:val="32"/>
           <w:szCs w:val="32"/>
-          <w:lang w:bidi="ar-DZ"/>
-        </w:rPr>
-        <w:t>${moisAr}</w:t>
-      </w:r>
+          <w:rtl/>
+          <w:lang w:bidi="ar-DZ"/>
+        </w:rPr>
+        <w:t>قوائم</w:t>
+      </w:r>
+      <w:proofErr w:type="gramEnd"/>
       <w:r>
         <w:rPr>
           <w:rFonts w:hint="cs"/>
@@ -1877,7 +2089,7 @@
           <w:rtl/>
           <w:lang w:bidi="ar-DZ"/>
         </w:rPr>
-        <w:t xml:space="preserve"> </w:t>
+        <w:t xml:space="preserve"> المستفيدين لشهر </w:t>
       </w:r>
       <w:r>
         <w:rPr>
@@ -1887,7 +2099,73 @@
           <w:szCs w:val="32"/>
           <w:lang w:bidi="ar-DZ"/>
         </w:rPr>
-        <w:t>${annee}</w:t>
+        <w:t>${</w:t>
+      </w:r>
+      <w:proofErr w:type="spellStart"/>
+      <w:r>
+        <w:rPr>
+          <w:b/>
+          <w:bCs/>
+          <w:sz w:val="32"/>
+          <w:szCs w:val="32"/>
+          <w:lang w:bidi="ar-DZ"/>
+        </w:rPr>
+        <w:t>moisAr</w:t>
+      </w:r>
+      <w:proofErr w:type="spellEnd"/>
+      <w:r>
+        <w:rPr>
+          <w:b/>
+          <w:bCs/>
+          <w:sz w:val="32"/>
+          <w:szCs w:val="32"/>
+          <w:lang w:bidi="ar-DZ"/>
+        </w:rPr>
+        <w:t>}</w:t>
+      </w:r>
+      <w:r>
+        <w:rPr>
+          <w:rFonts w:hint="cs"/>
+          <w:b/>
+          <w:bCs/>
+          <w:sz w:val="32"/>
+          <w:szCs w:val="32"/>
+          <w:rtl/>
+          <w:lang w:bidi="ar-DZ"/>
+        </w:rPr>
+        <w:t xml:space="preserve"> </w:t>
+      </w:r>
+      <w:r>
+        <w:rPr>
+          <w:b/>
+          <w:bCs/>
+          <w:sz w:val="32"/>
+          <w:szCs w:val="32"/>
+          <w:lang w:bidi="ar-DZ"/>
+        </w:rPr>
+        <w:t>${</w:t>
+      </w:r>
+      <w:proofErr w:type="spellStart"/>
+      <w:r>
+        <w:rPr>
+          <w:b/>
+          <w:bCs/>
+          <w:sz w:val="32"/>
+          <w:szCs w:val="32"/>
+          <w:lang w:bidi="ar-DZ"/>
+        </w:rPr>
+        <w:t>annee</w:t>
+      </w:r>
+      <w:proofErr w:type="spellEnd"/>
+      <w:r>
+        <w:rPr>
+          <w:b/>
+          <w:bCs/>
+          <w:sz w:val="32"/>
+          <w:szCs w:val="32"/>
+          <w:lang w:bidi="ar-DZ"/>
+        </w:rPr>
+        <w:t>}</w:t>
       </w:r>
       <w:r>
         <w:rPr>
@@ -2003,7 +2281,33 @@
           <w:rtl/>
           <w:lang w:bidi="ar-DZ"/>
         </w:rPr>
-        <w:t>تسديد المعاشات و المنح المدفوعة للأشخاص المعوقين بنسبة 100</w:t>
+        <w:t xml:space="preserve">تسديد المعاشات و </w:t>
+      </w:r>
+      <w:proofErr w:type="gramStart"/>
+      <w:r>
+        <w:rPr>
+          <w:rFonts w:hint="cs"/>
+          <w:b/>
+          <w:bCs/>
+          <w:sz w:val="28"/>
+          <w:szCs w:val="28"/>
+          <w:rtl/>
+          <w:lang w:bidi="ar-DZ"/>
+        </w:rPr>
+        <w:t>المنح</w:t>
+      </w:r>
+      <w:proofErr w:type="gramEnd"/>
+      <w:r>
+        <w:rPr>
+          <w:rFonts w:hint="cs"/>
+          <w:b/>
+          <w:bCs/>
+          <w:sz w:val="28"/>
+          <w:szCs w:val="28"/>
+          <w:rtl/>
+          <w:lang w:bidi="ar-DZ"/>
+        </w:rPr>
+        <w:t xml:space="preserve"> المدفوعة للأشخاص المعوقين بنسبة 100</w:t>
       </w:r>
       <w:r>
         <w:rPr>
@@ -2038,7 +2342,7 @@
         <mc:AlternateContent>
           <mc:Choice Requires="wps">
             <w:drawing>
-              <wp:anchor distT="0" distB="0" distL="114300" distR="114300" simplePos="0" relativeHeight="251664384" behindDoc="1" locked="0" layoutInCell="1" allowOverlap="1" wp14:anchorId="0BF1EF16" wp14:editId="5B6DD9E2">
+              <wp:anchor distT="0" distB="0" distL="114300" distR="114300" simplePos="0" relativeHeight="251664384" behindDoc="1" locked="0" layoutInCell="1" allowOverlap="1" wp14:anchorId="21C45AEA" wp14:editId="04E092E3">
                 <wp:simplePos x="0" y="0"/>
                 <wp:positionH relativeFrom="column">
                   <wp:posOffset>392430</wp:posOffset>
@@ -2109,7 +2413,18 @@
           <w:rtl/>
           <w:lang w:bidi="ar-DZ"/>
         </w:rPr>
-        <w:t>- المبالغ المدفوعة للأشخاص المعوقين بنسبة 100</w:t>
+        <w:t xml:space="preserve">- المبالغ المدفوعة للأشخاص المعوقين بنسبة </w:t>
+      </w:r>
+      <w:proofErr w:type="gramStart"/>
+      <w:r>
+        <w:rPr>
+          <w:rFonts w:hint="cs"/>
+          <w:sz w:val="28"/>
+          <w:szCs w:val="28"/>
+          <w:rtl/>
+          <w:lang w:bidi="ar-DZ"/>
+        </w:rPr>
+        <w:t>100</w:t>
       </w:r>
       <w:r>
         <w:rPr>
@@ -2127,7 +2442,18 @@
           <w:rtl/>
           <w:lang w:bidi="ar-DZ"/>
         </w:rPr>
-        <w:t xml:space="preserve"> .............................. :  </w:t>
+        <w:t xml:space="preserve"> .</w:t>
+      </w:r>
+      <w:proofErr w:type="gramEnd"/>
+      <w:r>
+        <w:rPr>
+          <w:rFonts w:hint="cs"/>
+          <w:sz w:val="28"/>
+          <w:szCs w:val="28"/>
+          <w:rtl/>
+          <w:lang w:bidi="ar-DZ"/>
+        </w:rPr>
+        <w:t xml:space="preserve">............................. :  </w:t>
       </w:r>
       <w:r>
         <w:rPr>
@@ -2136,6 +2462,112 @@
           <w:lang w:bidi="ar-DZ"/>
         </w:rPr>
         <w:t>${montant}</w:t>
+      </w:r>
+    </w:p>
+    <w:p>
+      <w:pPr>
+        <w:pStyle w:val="Paragraphedeliste"/>
+        <w:bidi/>
+        <w:spacing w:line="360" w:lineRule="auto"/>
+        <w:rPr>
+          <w:sz w:val="28"/>
+          <w:szCs w:val="28"/>
+          <w:lang w:bidi="ar-DZ"/>
+        </w:rPr>
+      </w:pPr>
+      <w:r>
+        <w:rPr>
+          <w:rFonts w:hint="cs"/>
+          <w:sz w:val="28"/>
+          <w:szCs w:val="28"/>
+          <w:rtl/>
+          <w:lang w:bidi="ar-DZ"/>
+        </w:rPr>
+        <w:t>- العدد الحقيقي للأشخاص المعوقين بنسبة 100</w:t>
+      </w:r>
+      <w:r>
+        <w:rPr>
+          <w:sz w:val="28"/>
+          <w:szCs w:val="28"/>
+          <w:lang w:bidi="ar-DZ"/>
+        </w:rPr>
+        <w:t xml:space="preserve"> % </w:t>
+      </w:r>
+      <w:r>
+        <w:rPr>
+          <w:rFonts w:hint="cs"/>
+          <w:sz w:val="28"/>
+          <w:szCs w:val="28"/>
+          <w:rtl/>
+          <w:lang w:bidi="ar-DZ"/>
+        </w:rPr>
+        <w:t xml:space="preserve"> المستفيدين من منحة المالية </w:t>
+      </w:r>
+      <w:r>
+        <w:rPr>
+          <w:sz w:val="28"/>
+          <w:szCs w:val="28"/>
+          <w:lang w:bidi="ar-DZ"/>
+        </w:rPr>
+        <w:t>.</w:t>
+      </w:r>
+      <w:proofErr w:type="gramStart"/>
+      <w:r>
+        <w:rPr>
+          <w:sz w:val="28"/>
+          <w:szCs w:val="28"/>
+          <w:lang w:bidi="ar-DZ"/>
+        </w:rPr>
+        <w:t>.</w:t>
+      </w:r>
+      <w:proofErr w:type="gramEnd"/>
+      <w:r>
+        <w:rPr>
+          <w:rFonts w:hint="cs"/>
+          <w:sz w:val="28"/>
+          <w:szCs w:val="28"/>
+          <w:rtl/>
+          <w:lang w:bidi="ar-DZ"/>
+        </w:rPr>
+        <w:t xml:space="preserve">:   </w:t>
+      </w:r>
+      <w:bookmarkStart w:id="0" w:name="_GoBack"/>
+      <w:bookmarkEnd w:id="0"/>
+      <w:r>
+        <w:rPr>
+          <w:rFonts w:hint="cs"/>
+          <w:sz w:val="28"/>
+          <w:szCs w:val="28"/>
+          <w:rtl/>
+          <w:lang w:bidi="ar-DZ"/>
+        </w:rPr>
+        <w:t xml:space="preserve"> </w:t>
+      </w:r>
+      <w:r>
+        <w:rPr>
+          <w:sz w:val="28"/>
+          <w:szCs w:val="28"/>
+          <w:lang w:bidi="ar-DZ"/>
+        </w:rPr>
+        <w:t xml:space="preserve">           ${</w:t>
+      </w:r>
+      <w:proofErr w:type="spellStart"/>
+      <w:r>
+        <w:rPr>
+          <w:sz w:val="28"/>
+          <w:szCs w:val="28"/>
+          <w:lang w:bidi="ar-DZ"/>
+        </w:rPr>
+        <w:t>nbrHand</w:t>
+      </w:r>
+      <w:proofErr w:type="spellEnd"/>
+      <w:r>
+        <w:rPr>
+          <w:sz w:val="28"/>
+          <w:szCs w:val="28"/>
+          <w:lang w:bidi="ar-DZ"/>
+        </w:rPr>
+        <w:t>}</w:t>
       </w:r>
     </w:p>
     <w:p>
@@ -2162,7 +2594,77 @@
         <mc:AlternateContent>
           <mc:Choice Requires="wps">
             <w:drawing>
-              <wp:anchor distT="0" distB="0" distL="114300" distR="114300" simplePos="0" relativeHeight="251689984" behindDoc="1" locked="0" layoutInCell="1" allowOverlap="1" wp14:anchorId="4FDEB432" wp14:editId="2DB3CDD6">
+              <wp:anchor distT="0" distB="0" distL="114300" distR="114300" simplePos="0" relativeHeight="251691008" behindDoc="1" locked="0" layoutInCell="1" allowOverlap="1" wp14:anchorId="7E5A2B7D" wp14:editId="64436061">
+                <wp:simplePos x="0" y="0"/>
+                <wp:positionH relativeFrom="column">
+                  <wp:posOffset>393488</wp:posOffset>
+                </wp:positionH>
+                <wp:positionV relativeFrom="paragraph">
+                  <wp:posOffset>5080</wp:posOffset>
+                </wp:positionV>
+                <wp:extent cx="1381125" cy="262467"/>
+                <wp:effectExtent l="0" t="0" r="28575" b="23495"/>
+                <wp:wrapNone/>
+                <wp:docPr id="6" name="Rectangle 6"/>
+                <wp:cNvGraphicFramePr/>
+                <a:graphic xmlns:a="http://schemas.openxmlformats.org/drawingml/2006/main">
+                  <a:graphicData uri="http://schemas.microsoft.com/office/word/2010/wordprocessingShape">
+                    <wps:wsp>
+                      <wps:cNvSpPr/>
+                      <wps:spPr>
+                        <a:xfrm>
+                          <a:off x="0" y="0"/>
+                          <a:ext cx="1381125" cy="262467"/>
+                        </a:xfrm>
+                        <a:prstGeom prst="rect">
+                          <a:avLst/>
+                        </a:prstGeom>
+                        <a:ln w="3175"/>
+                      </wps:spPr>
+                      <wps:style>
+                        <a:lnRef idx="2">
+                          <a:schemeClr val="dk1"/>
+                        </a:lnRef>
+                        <a:fillRef idx="1">
+                          <a:schemeClr val="lt1"/>
+                        </a:fillRef>
+                        <a:effectRef idx="0">
+                          <a:schemeClr val="dk1"/>
+                        </a:effectRef>
+                        <a:fontRef idx="minor">
+                          <a:schemeClr val="dk1"/>
+                        </a:fontRef>
+                      </wps:style>
+                      <wps:bodyPr rot="0" spcFirstLastPara="0" vertOverflow="overflow" horzOverflow="overflow" vert="horz" wrap="square" lIns="91440" tIns="45720" rIns="91440" bIns="45720" numCol="1" spcCol="0" rtlCol="0" fromWordArt="0" anchor="ctr" anchorCtr="0" forceAA="0" compatLnSpc="1">
+                        <a:prstTxWarp prst="textNoShape">
+                          <a:avLst/>
+                        </a:prstTxWarp>
+                        <a:noAutofit/>
+                      </wps:bodyPr>
+                    </wps:wsp>
+                  </a:graphicData>
+                </a:graphic>
+              </wp:anchor>
+            </w:drawing>
+          </mc:Choice>
+          <mc:Fallback>
+            <w:pict>
+              <v:rect id="Rectangle 6" o:spid="_x0000_s1026" style="position:absolute;margin-left:31pt;margin-top:.4pt;width:108.75pt;height:20.65pt;z-index:-251625472;visibility:visible;mso-wrap-style:square;mso-wrap-distance-left:9pt;mso-wrap-distance-top:0;mso-wrap-distance-right:9pt;mso-wrap-distance-bottom:0;mso-position-horizontal:absolute;mso-position-horizontal-relative:text;mso-position-vertical:absolute;mso-position-vertical-relative:text;v-text-anchor:middle" o:gfxdata="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" fillcolor="white [3201]" strokecolor="black [3200]" strokeweight=".25pt"/>
+            </w:pict>
+          </mc:Fallback>
+        </mc:AlternateContent>
+      </w:r>
+      <w:r>
+        <w:rPr>
+          <w:noProof/>
+          <w:sz w:val="28"/>
+          <w:szCs w:val="28"/>
+          <w:rtl/>
+        </w:rPr>
+        <mc:AlternateContent>
+          <mc:Choice Requires="wps">
+            <w:drawing>
+              <wp:anchor distT="0" distB="0" distL="114300" distR="114300" simplePos="0" relativeHeight="251689984" behindDoc="1" locked="0" layoutInCell="1" allowOverlap="1" wp14:anchorId="07D560C1" wp14:editId="1FED74BA">
                 <wp:simplePos x="0" y="0"/>
                 <wp:positionH relativeFrom="column">
                   <wp:posOffset>392430</wp:posOffset>
@@ -2267,13 +2769,29 @@
       </w:r>
       <w:r>
         <w:rPr>
-          <w:b/>
-          <w:bCs/>
-          <w:sz w:val="28"/>
-          <w:szCs w:val="28"/>
-          <w:lang w:bidi="ar-DZ"/>
-        </w:rPr>
-        <w:t>${dateMondate}</w:t>
+          <w:sz w:val="28"/>
+          <w:szCs w:val="28"/>
+          <w:lang w:bidi="ar-DZ"/>
+        </w:rPr>
+        <w:t>${</w:t>
+      </w:r>
+      <w:proofErr w:type="spellStart"/>
+      <w:r>
+        <w:rPr>
+          <w:sz w:val="28"/>
+          <w:szCs w:val="28"/>
+          <w:lang w:bidi="ar-DZ"/>
+        </w:rPr>
+        <w:t>dateMondate</w:t>
+      </w:r>
+      <w:proofErr w:type="spellEnd"/>
+      <w:r>
+        <w:rPr>
+          <w:sz w:val="28"/>
+          <w:szCs w:val="28"/>
+          <w:lang w:bidi="ar-DZ"/>
+        </w:rPr>
+        <w:t>}</w:t>
       </w:r>
     </w:p>
     <w:p>
@@ -2284,7 +2802,6 @@
         <w:rPr>
           <w:sz w:val="28"/>
           <w:szCs w:val="28"/>
-          <w:rtl/>
           <w:lang w:bidi="ar-DZ"/>
         </w:rPr>
       </w:pPr>
@@ -2296,15 +2813,7 @@
           <w:rtl/>
           <w:lang w:bidi="ar-DZ"/>
         </w:rPr>
-        <w:t>- العدد الحقيقي للأشخاص المعوقين بنسبة 100</w:t>
-      </w:r>
-      <w:r>
-        <w:rPr>
-          <w:sz w:val="28"/>
-          <w:szCs w:val="28"/>
-          <w:lang w:bidi="ar-DZ"/>
-        </w:rPr>
-        <w:t xml:space="preserve"> % </w:t>
+        <w:t xml:space="preserve">- </w:t>
       </w:r>
       <w:r>
         <w:rPr>
@@ -2314,23 +2823,219 @@
           <w:rtl/>
           <w:lang w:bidi="ar-DZ"/>
         </w:rPr>
-        <w:t xml:space="preserve"> المستفيدين من منحة المالية :      </w:t>
-      </w:r>
-      <w:r>
-        <w:rPr>
-          <w:sz w:val="28"/>
-          <w:szCs w:val="28"/>
-          <w:lang w:bidi="ar-DZ"/>
-        </w:rPr>
-        <w:t xml:space="preserve">           </w:t>
-      </w:r>
-      <w:r>
-        <w:rPr>
-          <w:sz w:val="28"/>
-          <w:szCs w:val="28"/>
-          <w:lang w:bidi="ar-DZ"/>
-        </w:rPr>
-        <w:t>${nbrHand}</w:t>
+        <w:t>تاريخ إيداع حوالة الدفع .............................</w:t>
+      </w:r>
+      <w:r>
+        <w:rPr>
+          <w:rFonts w:hint="cs"/>
+          <w:sz w:val="28"/>
+          <w:szCs w:val="28"/>
+          <w:rtl/>
+          <w:lang w:bidi="ar-DZ"/>
+        </w:rPr>
+        <w:t xml:space="preserve"> .............................. :</w:t>
+      </w:r>
+      <w:r>
+        <w:rPr>
+          <w:rFonts w:hint="cs"/>
+          <w:sz w:val="28"/>
+          <w:szCs w:val="28"/>
+          <w:rtl/>
+          <w:lang w:bidi="ar-DZ"/>
+        </w:rPr>
+        <w:t xml:space="preserve">    </w:t>
+      </w:r>
+      <w:r>
+        <w:rPr>
+          <w:sz w:val="28"/>
+          <w:szCs w:val="28"/>
+          <w:lang w:bidi="ar-DZ"/>
+        </w:rPr>
+        <w:t>${</w:t>
+      </w:r>
+      <w:proofErr w:type="spellStart"/>
+      <w:r>
+        <w:rPr>
+          <w:sz w:val="28"/>
+          <w:szCs w:val="28"/>
+          <w:lang w:bidi="ar-DZ"/>
+        </w:rPr>
+        <w:t>date</w:t>
+      </w:r>
+      <w:r>
+        <w:rPr>
+          <w:sz w:val="28"/>
+          <w:szCs w:val="28"/>
+          <w:lang w:bidi="ar-DZ"/>
+        </w:rPr>
+        <w:t>Journe</w:t>
+      </w:r>
+      <w:proofErr w:type="spellEnd"/>
+      <w:r>
+        <w:rPr>
+          <w:sz w:val="28"/>
+          <w:szCs w:val="28"/>
+          <w:lang w:bidi="ar-DZ"/>
+        </w:rPr>
+        <w:t>}</w:t>
+      </w:r>
+    </w:p>
+    <w:p>
+      <w:pPr>
+        <w:pStyle w:val="Paragraphedeliste"/>
+        <w:bidi/>
+        <w:spacing w:line="360" w:lineRule="auto"/>
+        <w:rPr>
+          <w:b/>
+          <w:bCs/>
+          <w:sz w:val="28"/>
+          <w:szCs w:val="28"/>
+          <w:lang w:bidi="ar-DZ"/>
+        </w:rPr>
+      </w:pPr>
+      <w:r>
+        <w:rPr>
+          <w:noProof/>
+          <w:sz w:val="28"/>
+          <w:szCs w:val="28"/>
+          <w:rtl/>
+        </w:rPr>
+        <mc:AlternateContent>
+          <mc:Choice Requires="wps">
+            <w:drawing>
+              <wp:anchor distT="0" distB="0" distL="114300" distR="114300" simplePos="0" relativeHeight="251693056" behindDoc="1" locked="0" layoutInCell="1" allowOverlap="1" wp14:anchorId="46E13067" wp14:editId="480AB3F0">
+                <wp:simplePos x="0" y="0"/>
+                <wp:positionH relativeFrom="column">
+                  <wp:posOffset>393065</wp:posOffset>
+                </wp:positionH>
+                <wp:positionV relativeFrom="paragraph">
+                  <wp:posOffset>5715</wp:posOffset>
+                </wp:positionV>
+                <wp:extent cx="1381125" cy="262255"/>
+                <wp:effectExtent l="0" t="0" r="28575" b="23495"/>
+                <wp:wrapNone/>
+                <wp:docPr id="7" name="Rectangle 7"/>
+                <wp:cNvGraphicFramePr/>
+                <a:graphic xmlns:a="http://schemas.openxmlformats.org/drawingml/2006/main">
+                  <a:graphicData uri="http://schemas.microsoft.com/office/word/2010/wordprocessingShape">
+                    <wps:wsp>
+                      <wps:cNvSpPr/>
+                      <wps:spPr>
+                        <a:xfrm>
+                          <a:off x="0" y="0"/>
+                          <a:ext cx="1381125" cy="262255"/>
+                        </a:xfrm>
+                        <a:prstGeom prst="rect">
+                          <a:avLst/>
+                        </a:prstGeom>
+                        <a:ln w="3175"/>
+                      </wps:spPr>
+                      <wps:style>
+                        <a:lnRef idx="2">
+                          <a:schemeClr val="dk1"/>
+                        </a:lnRef>
+                        <a:fillRef idx="1">
+                          <a:schemeClr val="lt1"/>
+                        </a:fillRef>
+                        <a:effectRef idx="0">
+                          <a:schemeClr val="dk1"/>
+                        </a:effectRef>
+                        <a:fontRef idx="minor">
+                          <a:schemeClr val="dk1"/>
+                        </a:fontRef>
+                      </wps:style>
+                      <wps:bodyPr rot="0" spcFirstLastPara="0" vertOverflow="overflow" horzOverflow="overflow" vert="horz" wrap="square" lIns="91440" tIns="45720" rIns="91440" bIns="45720" numCol="1" spcCol="0" rtlCol="0" fromWordArt="0" anchor="ctr" anchorCtr="0" forceAA="0" compatLnSpc="1">
+                        <a:prstTxWarp prst="textNoShape">
+                          <a:avLst/>
+                        </a:prstTxWarp>
+                        <a:noAutofit/>
+                      </wps:bodyPr>
+                    </wps:wsp>
+                  </a:graphicData>
+                </a:graphic>
+              </wp:anchor>
+            </w:drawing>
+          </mc:Choice>
+          <mc:Fallback>
+            <w:pict>
+              <v:rect id="Rectangle 7" o:spid="_x0000_s1026" style="position:absolute;margin-left:30.95pt;margin-top:.45pt;width:108.75pt;height:20.65pt;z-index:-251623424;visibility:visible;mso-wrap-style:square;mso-wrap-distance-left:9pt;mso-wrap-distance-top:0;mso-wrap-distance-right:9pt;mso-wrap-distance-bottom:0;mso-position-horizontal:absolute;mso-position-horizontal-relative:text;mso-position-vertical:absolute;mso-position-vertical-relative:text;v-text-anchor:middle" o:gfxdata="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" fillcolor="white [3201]" strokecolor="black [3200]" strokeweight=".25pt"/>
+            </w:pict>
+          </mc:Fallback>
+        </mc:AlternateContent>
+      </w:r>
+      <w:r>
+        <w:rPr>
+          <w:rFonts w:hint="cs"/>
+          <w:sz w:val="28"/>
+          <w:szCs w:val="28"/>
+          <w:rtl/>
+          <w:lang w:bidi="ar-DZ"/>
+        </w:rPr>
+        <w:t xml:space="preserve">- </w:t>
+      </w:r>
+      <w:r>
+        <w:rPr>
+          <w:rFonts w:hint="cs"/>
+          <w:sz w:val="28"/>
+          <w:szCs w:val="28"/>
+          <w:rtl/>
+          <w:lang w:bidi="ar-DZ"/>
+        </w:rPr>
+        <w:t>تاريخ إيداع حوالة الدفع .............................</w:t>
+      </w:r>
+      <w:r>
+        <w:rPr>
+          <w:rFonts w:hint="cs"/>
+          <w:sz w:val="28"/>
+          <w:szCs w:val="28"/>
+          <w:rtl/>
+          <w:lang w:bidi="ar-DZ"/>
+        </w:rPr>
+        <w:t xml:space="preserve"> .............................. :</w:t>
+      </w:r>
+      <w:r>
+        <w:rPr>
+          <w:rFonts w:hint="cs"/>
+          <w:sz w:val="28"/>
+          <w:szCs w:val="28"/>
+          <w:rtl/>
+          <w:lang w:bidi="ar-DZ"/>
+        </w:rPr>
+        <w:t xml:space="preserve">    </w:t>
+      </w:r>
+      <w:r>
+        <w:rPr>
+          <w:sz w:val="28"/>
+          <w:szCs w:val="28"/>
+          <w:lang w:bidi="ar-DZ"/>
+        </w:rPr>
+        <w:t>${</w:t>
+      </w:r>
+      <w:proofErr w:type="spellStart"/>
+      <w:r>
+        <w:rPr>
+          <w:sz w:val="28"/>
+          <w:szCs w:val="28"/>
+          <w:lang w:bidi="ar-DZ"/>
+        </w:rPr>
+        <w:t>date</w:t>
+      </w:r>
+      <w:r>
+        <w:rPr>
+          <w:sz w:val="28"/>
+          <w:szCs w:val="28"/>
+          <w:lang w:bidi="ar-DZ"/>
+        </w:rPr>
+        <w:t>Virement</w:t>
+      </w:r>
+      <w:proofErr w:type="spellEnd"/>
+      <w:r>
+        <w:rPr>
+          <w:sz w:val="28"/>
+          <w:szCs w:val="28"/>
+          <w:lang w:bidi="ar-DZ"/>
+        </w:rPr>
+        <w:t>}</w:t>
       </w:r>
     </w:p>
     <w:p>
@@ -2387,7 +3092,6 @@
             <w:pPr>
               <w:pStyle w:val="Paragraphedeliste"/>
               <w:bidi/>
-              <w:spacing w:line="276" w:lineRule="auto"/>
               <w:ind w:left="0"/>
               <w:jc w:val="right"/>
               <w:rPr>
@@ -2402,7 +3106,6 @@
             <w:pPr>
               <w:pStyle w:val="Paragraphedeliste"/>
               <w:bidi/>
-              <w:spacing w:line="276" w:lineRule="auto"/>
               <w:ind w:left="0"/>
               <w:jc w:val="center"/>
               <w:rPr>
@@ -2427,7 +3130,6 @@
             <w:pPr>
               <w:pStyle w:val="Paragraphedeliste"/>
               <w:bidi/>
-              <w:spacing w:line="276" w:lineRule="auto"/>
               <w:ind w:left="0"/>
               <w:rPr>
                 <w:sz w:val="28"/>
@@ -2458,7 +3160,6 @@
             <w:pPr>
               <w:pStyle w:val="Paragraphedeliste"/>
               <w:bidi/>
-              <w:spacing w:line="276" w:lineRule="auto"/>
               <w:ind w:left="0"/>
               <w:jc w:val="center"/>
               <w:rPr>
@@ -2478,7 +3179,7 @@
               <mc:AlternateContent>
                 <mc:Choice Requires="wps">
                   <w:drawing>
-                    <wp:anchor distT="0" distB="0" distL="114300" distR="114300" simplePos="0" relativeHeight="251663360" behindDoc="0" locked="0" layoutInCell="1" allowOverlap="1">
+                    <wp:anchor distT="0" distB="0" distL="114300" distR="114300" simplePos="0" relativeHeight="251663360" behindDoc="0" locked="0" layoutInCell="1" allowOverlap="1" wp14:anchorId="639C89BD" wp14:editId="075D05CF">
                       <wp:simplePos x="0" y="0"/>
                       <wp:positionH relativeFrom="column">
                         <wp:posOffset>1987550</wp:posOffset>
@@ -2562,7 +3263,6 @@
             <w:pPr>
               <w:pStyle w:val="Paragraphedeliste"/>
               <w:bidi/>
-              <w:spacing w:line="276" w:lineRule="auto"/>
               <w:ind w:left="0"/>
               <w:jc w:val="center"/>
               <w:rPr>
@@ -2593,7 +3293,6 @@
             <w:pPr>
               <w:pStyle w:val="Paragraphedeliste"/>
               <w:bidi/>
-              <w:spacing w:line="276" w:lineRule="auto"/>
               <w:ind w:left="0"/>
               <w:jc w:val="center"/>
               <w:rPr>
@@ -2610,7 +3309,27 @@
                 <w:rtl/>
                 <w:lang w:bidi="ar-DZ"/>
               </w:rPr>
-              <w:t>التسديد عن طريق أمناء الخزائن للبلديات</w:t>
+              <w:t xml:space="preserve">التسديد عن طريق </w:t>
+            </w:r>
+            <w:proofErr w:type="gramStart"/>
+            <w:r>
+              <w:rPr>
+                <w:sz w:val="24"/>
+                <w:szCs w:val="24"/>
+                <w:rtl/>
+                <w:lang w:bidi="ar-DZ"/>
+              </w:rPr>
+              <w:t>أمناء</w:t>
+            </w:r>
+            <w:proofErr w:type="gramEnd"/>
+            <w:r>
+              <w:rPr>
+                <w:sz w:val="24"/>
+                <w:szCs w:val="24"/>
+                <w:rtl/>
+                <w:lang w:bidi="ar-DZ"/>
+              </w:rPr>
+              <w:t xml:space="preserve"> الخزائن للبلديات</w:t>
             </w:r>
           </w:p>
         </w:tc>
@@ -2625,7 +3344,6 @@
             <w:pPr>
               <w:pStyle w:val="Paragraphedeliste"/>
               <w:bidi/>
-              <w:spacing w:line="276" w:lineRule="auto"/>
               <w:ind w:left="0"/>
               <w:jc w:val="center"/>
               <w:rPr>
@@ -2645,7 +3363,6 @@
             <w:pPr>
               <w:pStyle w:val="Paragraphedeliste"/>
               <w:bidi/>
-              <w:spacing w:line="276" w:lineRule="auto"/>
               <w:ind w:left="0"/>
               <w:jc w:val="center"/>
               <w:rPr>
@@ -2654,14 +3371,25 @@
                 <w:lang w:bidi="ar-DZ"/>
               </w:rPr>
             </w:pPr>
-            <w:r>
-              <w:rPr>
-                <w:sz w:val="24"/>
-                <w:szCs w:val="24"/>
-                <w:rtl/>
-                <w:lang w:bidi="ar-DZ"/>
-              </w:rPr>
-              <w:t xml:space="preserve">الحساب البريدي الجاري </w:t>
+            <w:proofErr w:type="gramStart"/>
+            <w:r>
+              <w:rPr>
+                <w:sz w:val="24"/>
+                <w:szCs w:val="24"/>
+                <w:rtl/>
+                <w:lang w:bidi="ar-DZ"/>
+              </w:rPr>
+              <w:t>الحساب</w:t>
+            </w:r>
+            <w:proofErr w:type="gramEnd"/>
+            <w:r>
+              <w:rPr>
+                <w:sz w:val="24"/>
+                <w:szCs w:val="24"/>
+                <w:rtl/>
+                <w:lang w:bidi="ar-DZ"/>
+              </w:rPr>
+              <w:t xml:space="preserve"> البريدي الجاري </w:t>
             </w:r>
             <w:r>
               <w:rPr>
@@ -2681,7 +3409,6 @@
             <w:pPr>
               <w:pStyle w:val="Paragraphedeliste"/>
               <w:bidi/>
-              <w:spacing w:line="276" w:lineRule="auto"/>
               <w:ind w:left="0"/>
               <w:jc w:val="center"/>
               <w:rPr>
@@ -2718,7 +3445,6 @@
             <w:pPr>
               <w:pStyle w:val="Paragraphedeliste"/>
               <w:bidi/>
-              <w:spacing w:line="276" w:lineRule="auto"/>
               <w:ind w:left="0"/>
               <w:jc w:val="center"/>
               <w:rPr>
@@ -2727,14 +3453,25 @@
                 <w:lang w:bidi="ar-DZ"/>
               </w:rPr>
             </w:pPr>
-            <w:r>
-              <w:rPr>
-                <w:sz w:val="24"/>
-                <w:szCs w:val="24"/>
-                <w:rtl/>
-                <w:lang w:bidi="ar-DZ"/>
-              </w:rPr>
-              <w:t xml:space="preserve">الحساب البريدي الجاري </w:t>
+            <w:proofErr w:type="gramStart"/>
+            <w:r>
+              <w:rPr>
+                <w:sz w:val="24"/>
+                <w:szCs w:val="24"/>
+                <w:rtl/>
+                <w:lang w:bidi="ar-DZ"/>
+              </w:rPr>
+              <w:t>الحساب</w:t>
+            </w:r>
+            <w:proofErr w:type="gramEnd"/>
+            <w:r>
+              <w:rPr>
+                <w:sz w:val="24"/>
+                <w:szCs w:val="24"/>
+                <w:rtl/>
+                <w:lang w:bidi="ar-DZ"/>
+              </w:rPr>
+              <w:t xml:space="preserve"> البريدي الجاري </w:t>
             </w:r>
             <w:r>
               <w:rPr>
@@ -2754,7 +3491,6 @@
             <w:pPr>
               <w:pStyle w:val="Paragraphedeliste"/>
               <w:bidi/>
-              <w:spacing w:line="276" w:lineRule="auto"/>
               <w:ind w:left="0"/>
               <w:jc w:val="center"/>
               <w:rPr>
@@ -2790,7 +3526,6 @@
             <w:pPr>
               <w:pStyle w:val="Paragraphedeliste"/>
               <w:bidi/>
-              <w:spacing w:line="276" w:lineRule="auto"/>
               <w:ind w:left="0"/>
               <w:jc w:val="center"/>
               <w:rPr>
@@ -2821,7 +3556,6 @@
             <w:pPr>
               <w:pStyle w:val="Paragraphedeliste"/>
               <w:bidi/>
-              <w:spacing w:line="276" w:lineRule="auto"/>
               <w:ind w:left="0"/>
               <w:rPr>
                 <w:sz w:val="24"/>
@@ -2830,6 +3564,7 @@
                 <w:lang w:bidi="ar-DZ"/>
               </w:rPr>
             </w:pPr>
+            <w:proofErr w:type="spellStart"/>
             <w:r>
               <w:rPr>
                 <w:rFonts w:hint="cs"/>
@@ -2838,7 +3573,18 @@
                 <w:rtl/>
                 <w:lang w:bidi="ar-DZ"/>
               </w:rPr>
-              <w:t>الأسخاص المعوقين</w:t>
+              <w:t>الأسخاص</w:t>
+            </w:r>
+            <w:proofErr w:type="spellEnd"/>
+            <w:r>
+              <w:rPr>
+                <w:rFonts w:hint="cs"/>
+                <w:sz w:val="24"/>
+                <w:szCs w:val="24"/>
+                <w:rtl/>
+                <w:lang w:bidi="ar-DZ"/>
+              </w:rPr>
+              <w:t xml:space="preserve"> المعوقين</w:t>
             </w:r>
           </w:p>
         </w:tc>
@@ -2850,7 +3596,6 @@
           <w:p>
             <w:pPr>
               <w:pStyle w:val="Paragraphedeliste"/>
-              <w:spacing w:line="276" w:lineRule="auto"/>
               <w:ind w:left="0"/>
               <w:jc w:val="center"/>
               <w:rPr>
@@ -2868,7 +3613,25 @@
                 <w:szCs w:val="28"/>
                 <w:lang w:bidi="ar-DZ"/>
               </w:rPr>
-              <w:t>${nbrHand}</w:t>
+              <w:t>${</w:t>
+            </w:r>
+            <w:proofErr w:type="spellStart"/>
+            <w:r>
+              <w:rPr>
+                <w:sz w:val="28"/>
+                <w:szCs w:val="28"/>
+                <w:lang w:bidi="ar-DZ"/>
+              </w:rPr>
+              <w:t>nbrHand</w:t>
+            </w:r>
+            <w:proofErr w:type="spellEnd"/>
+            <w:r>
+              <w:rPr>
+                <w:sz w:val="28"/>
+                <w:szCs w:val="28"/>
+                <w:lang w:bidi="ar-DZ"/>
+              </w:rPr>
+              <w:t>}</w:t>
             </w:r>
           </w:p>
         </w:tc>
@@ -2881,7 +3644,6 @@
             <w:pPr>
               <w:pStyle w:val="Paragraphedeliste"/>
               <w:bidi/>
-              <w:spacing w:line="276" w:lineRule="auto"/>
               <w:ind w:left="0"/>
               <w:jc w:val="center"/>
               <w:rPr>
@@ -2916,7 +3678,6 @@
             <w:pPr>
               <w:pStyle w:val="Paragraphedeliste"/>
               <w:bidi/>
-              <w:spacing w:line="276" w:lineRule="auto"/>
               <w:ind w:left="0"/>
               <w:jc w:val="center"/>
               <w:rPr>
@@ -2951,7 +3712,6 @@
             <w:pPr>
               <w:pStyle w:val="Paragraphedeliste"/>
               <w:bidi/>
-              <w:spacing w:line="276" w:lineRule="auto"/>
               <w:ind w:left="0"/>
               <w:jc w:val="center"/>
               <w:rPr>
@@ -2986,7 +3746,6 @@
             <w:pPr>
               <w:pStyle w:val="Paragraphedeliste"/>
               <w:bidi/>
-              <w:spacing w:line="276" w:lineRule="auto"/>
               <w:ind w:left="0"/>
               <w:jc w:val="center"/>
               <w:rPr>
@@ -3022,7 +3781,6 @@
             <w:pPr>
               <w:pStyle w:val="Paragraphedeliste"/>
               <w:bidi/>
-              <w:spacing w:line="276" w:lineRule="auto"/>
               <w:ind w:left="0"/>
               <w:rPr>
                 <w:sz w:val="24"/>
@@ -3039,8 +3797,20 @@
                 <w:rtl/>
                 <w:lang w:bidi="ar-DZ"/>
               </w:rPr>
-              <w:t>أولياء أشخاص المعوقين ذهنيا</w:t>
-            </w:r>
+              <w:t xml:space="preserve">أولياء أشخاص المعوقين </w:t>
+            </w:r>
+            <w:proofErr w:type="gramStart"/>
+            <w:r>
+              <w:rPr>
+                <w:rFonts w:hint="cs"/>
+                <w:sz w:val="24"/>
+                <w:szCs w:val="24"/>
+                <w:rtl/>
+                <w:lang w:bidi="ar-DZ"/>
+              </w:rPr>
+              <w:t>ذهنيا</w:t>
+            </w:r>
+            <w:proofErr w:type="gramEnd"/>
           </w:p>
         </w:tc>
         <w:tc>
@@ -3052,7 +3822,6 @@
             <w:pPr>
               <w:pStyle w:val="Paragraphedeliste"/>
               <w:bidi/>
-              <w:spacing w:line="276" w:lineRule="auto"/>
               <w:ind w:left="0"/>
               <w:jc w:val="center"/>
               <w:rPr>
@@ -3087,7 +3856,6 @@
             <w:pPr>
               <w:pStyle w:val="Paragraphedeliste"/>
               <w:bidi/>
-              <w:spacing w:line="276" w:lineRule="auto"/>
               <w:ind w:left="0"/>
               <w:jc w:val="center"/>
               <w:rPr>
@@ -3122,7 +3890,6 @@
             <w:pPr>
               <w:pStyle w:val="Paragraphedeliste"/>
               <w:bidi/>
-              <w:spacing w:line="276" w:lineRule="auto"/>
               <w:ind w:left="0"/>
               <w:jc w:val="center"/>
               <w:rPr>
@@ -3157,7 +3924,6 @@
             <w:pPr>
               <w:pStyle w:val="Paragraphedeliste"/>
               <w:bidi/>
-              <w:spacing w:line="276" w:lineRule="auto"/>
               <w:ind w:left="0"/>
               <w:jc w:val="center"/>
               <w:rPr>
@@ -3192,7 +3958,6 @@
             <w:pPr>
               <w:pStyle w:val="Paragraphedeliste"/>
               <w:bidi/>
-              <w:spacing w:line="276" w:lineRule="auto"/>
               <w:ind w:left="0"/>
               <w:jc w:val="center"/>
               <w:rPr>
@@ -3228,7 +3993,6 @@
             <w:pPr>
               <w:pStyle w:val="Paragraphedeliste"/>
               <w:bidi/>
-              <w:spacing w:line="276" w:lineRule="auto"/>
               <w:ind w:left="0"/>
               <w:rPr>
                 <w:sz w:val="24"/>
@@ -3236,6 +4000,7 @@
                 <w:lang w:bidi="ar-DZ"/>
               </w:rPr>
             </w:pPr>
+            <w:proofErr w:type="gramStart"/>
             <w:r>
               <w:rPr>
                 <w:rFonts w:hint="cs"/>
@@ -3244,14 +4009,24 @@
                 <w:rtl/>
                 <w:lang w:bidi="ar-DZ"/>
               </w:rPr>
-              <w:t>ذوي الحقوق</w:t>
+              <w:t>ذوي</w:t>
+            </w:r>
+            <w:proofErr w:type="gramEnd"/>
+            <w:r>
+              <w:rPr>
+                <w:rFonts w:hint="cs"/>
+                <w:sz w:val="24"/>
+                <w:szCs w:val="24"/>
+                <w:rtl/>
+                <w:lang w:bidi="ar-DZ"/>
+              </w:rPr>
+              <w:t xml:space="preserve"> الحقوق</w:t>
             </w:r>
           </w:p>
           <w:p>
             <w:pPr>
               <w:pStyle w:val="Paragraphedeliste"/>
               <w:bidi/>
-              <w:spacing w:line="276" w:lineRule="auto"/>
               <w:ind w:left="0"/>
               <w:rPr>
                 <w:sz w:val="24"/>
@@ -3259,6 +4034,7 @@
                 <w:lang w:bidi="ar-DZ"/>
               </w:rPr>
             </w:pPr>
+            <w:proofErr w:type="gramStart"/>
             <w:r>
               <w:rPr>
                 <w:sz w:val="24"/>
@@ -3275,7 +4051,18 @@
                 <w:rtl/>
                 <w:lang w:bidi="ar-DZ"/>
               </w:rPr>
-              <w:t>مادة 06 من قانون رقم 02-09</w:t>
+              <w:t>مادة</w:t>
+            </w:r>
+            <w:proofErr w:type="gramEnd"/>
+            <w:r>
+              <w:rPr>
+                <w:rFonts w:hint="cs"/>
+                <w:sz w:val="24"/>
+                <w:szCs w:val="24"/>
+                <w:rtl/>
+                <w:lang w:bidi="ar-DZ"/>
+              </w:rPr>
+              <w:t xml:space="preserve"> 06 من قانون رقم 02-09</w:t>
             </w:r>
             <w:r>
               <w:rPr>
@@ -3296,7 +4083,6 @@
             <w:pPr>
               <w:pStyle w:val="Paragraphedeliste"/>
               <w:bidi/>
-              <w:spacing w:line="276" w:lineRule="auto"/>
               <w:ind w:left="0"/>
               <w:jc w:val="center"/>
               <w:rPr>
@@ -3331,7 +4117,6 @@
             <w:pPr>
               <w:pStyle w:val="Paragraphedeliste"/>
               <w:bidi/>
-              <w:spacing w:line="276" w:lineRule="auto"/>
               <w:ind w:left="0"/>
               <w:jc w:val="center"/>
               <w:rPr>
@@ -3366,7 +4151,6 @@
             <w:pPr>
               <w:pStyle w:val="Paragraphedeliste"/>
               <w:bidi/>
-              <w:spacing w:line="276" w:lineRule="auto"/>
               <w:ind w:left="0"/>
               <w:jc w:val="center"/>
               <w:rPr>
@@ -3401,7 +4185,6 @@
             <w:pPr>
               <w:pStyle w:val="Paragraphedeliste"/>
               <w:bidi/>
-              <w:spacing w:line="276" w:lineRule="auto"/>
               <w:ind w:left="0"/>
               <w:jc w:val="center"/>
               <w:rPr>
@@ -3436,7 +4219,6 @@
             <w:pPr>
               <w:pStyle w:val="Paragraphedeliste"/>
               <w:bidi/>
-              <w:spacing w:line="276" w:lineRule="auto"/>
               <w:ind w:left="0"/>
               <w:jc w:val="center"/>
               <w:rPr>
@@ -3472,7 +4254,6 @@
             <w:pPr>
               <w:pStyle w:val="Paragraphedeliste"/>
               <w:bidi/>
-              <w:spacing w:line="276" w:lineRule="auto"/>
               <w:ind w:left="0"/>
               <w:rPr>
                 <w:sz w:val="24"/>
@@ -3501,7 +4282,6 @@
           <w:p>
             <w:pPr>
               <w:pStyle w:val="Paragraphedeliste"/>
-              <w:spacing w:line="276" w:lineRule="auto"/>
               <w:ind w:left="0"/>
               <w:jc w:val="center"/>
               <w:rPr>
@@ -3519,7 +4299,25 @@
                 <w:szCs w:val="28"/>
                 <w:lang w:bidi="ar-DZ"/>
               </w:rPr>
-              <w:t>${nbrHand}</w:t>
+              <w:t>${</w:t>
+            </w:r>
+            <w:proofErr w:type="spellStart"/>
+            <w:r>
+              <w:rPr>
+                <w:sz w:val="28"/>
+                <w:szCs w:val="28"/>
+                <w:lang w:bidi="ar-DZ"/>
+              </w:rPr>
+              <w:t>nbrHand</w:t>
+            </w:r>
+            <w:proofErr w:type="spellEnd"/>
+            <w:r>
+              <w:rPr>
+                <w:sz w:val="28"/>
+                <w:szCs w:val="28"/>
+                <w:lang w:bidi="ar-DZ"/>
+              </w:rPr>
+              <w:t>}</w:t>
             </w:r>
           </w:p>
         </w:tc>
@@ -3532,7 +4330,6 @@
             <w:pPr>
               <w:pStyle w:val="Paragraphedeliste"/>
               <w:bidi/>
-              <w:spacing w:line="276" w:lineRule="auto"/>
               <w:ind w:left="0"/>
               <w:jc w:val="center"/>
               <w:rPr>
@@ -3567,7 +4364,6 @@
             <w:pPr>
               <w:pStyle w:val="Paragraphedeliste"/>
               <w:bidi/>
-              <w:spacing w:line="276" w:lineRule="auto"/>
               <w:ind w:left="0"/>
               <w:jc w:val="center"/>
               <w:rPr>
@@ -3602,7 +4398,6 @@
             <w:pPr>
               <w:pStyle w:val="Paragraphedeliste"/>
               <w:bidi/>
-              <w:spacing w:line="276" w:lineRule="auto"/>
               <w:ind w:left="0"/>
               <w:jc w:val="center"/>
               <w:rPr>
@@ -3637,7 +4432,6 @@
             <w:pPr>
               <w:pStyle w:val="Paragraphedeliste"/>
               <w:bidi/>
-              <w:spacing w:line="276" w:lineRule="auto"/>
               <w:ind w:left="0"/>
               <w:jc w:val="center"/>
               <w:rPr>
@@ -3673,7 +4467,6 @@
             <w:pPr>
               <w:pStyle w:val="Paragraphedeliste"/>
               <w:bidi/>
-              <w:spacing w:line="276" w:lineRule="auto"/>
               <w:ind w:left="0"/>
               <w:rPr>
                 <w:sz w:val="24"/>
@@ -3682,6 +4475,7 @@
                 <w:lang w:bidi="ar-DZ"/>
               </w:rPr>
             </w:pPr>
+            <w:proofErr w:type="gramStart"/>
             <w:r>
               <w:rPr>
                 <w:rFonts w:hint="cs"/>
@@ -3690,7 +4484,18 @@
                 <w:rtl/>
                 <w:lang w:bidi="ar-DZ"/>
               </w:rPr>
-              <w:t>المجموع الكلي</w:t>
+              <w:t>المجموع</w:t>
+            </w:r>
+            <w:proofErr w:type="gramEnd"/>
+            <w:r>
+              <w:rPr>
+                <w:rFonts w:hint="cs"/>
+                <w:sz w:val="24"/>
+                <w:szCs w:val="24"/>
+                <w:rtl/>
+                <w:lang w:bidi="ar-DZ"/>
+              </w:rPr>
+              <w:t xml:space="preserve"> الكلي</w:t>
             </w:r>
           </w:p>
         </w:tc>
@@ -3703,7 +4508,6 @@
           <w:p>
             <w:pPr>
               <w:pStyle w:val="Paragraphedeliste"/>
-              <w:spacing w:line="276" w:lineRule="auto"/>
               <w:ind w:left="0"/>
               <w:jc w:val="center"/>
               <w:rPr>
@@ -3721,7 +4525,25 @@
                 <w:szCs w:val="28"/>
                 <w:lang w:bidi="ar-DZ"/>
               </w:rPr>
-              <w:t>${nbrHand}</w:t>
+              <w:t>${</w:t>
+            </w:r>
+            <w:proofErr w:type="spellStart"/>
+            <w:r>
+              <w:rPr>
+                <w:sz w:val="28"/>
+                <w:szCs w:val="28"/>
+                <w:lang w:bidi="ar-DZ"/>
+              </w:rPr>
+              <w:t>nbrHand</w:t>
+            </w:r>
+            <w:proofErr w:type="spellEnd"/>
+            <w:r>
+              <w:rPr>
+                <w:sz w:val="28"/>
+                <w:szCs w:val="28"/>
+                <w:lang w:bidi="ar-DZ"/>
+              </w:rPr>
+              <w:t>}</w:t>
             </w:r>
           </w:p>
         </w:tc>
@@ -3889,8 +4711,9 @@
           <w:rtl/>
           <w:lang w:bidi="ar-DZ"/>
         </w:rPr>
-        <w:t>- العدد الكلي للأشخاص الذي تم إقصائهم : .....</w:t>
-      </w:r>
+        <w:t xml:space="preserve">- العدد الكلي للأشخاص الذي تم </w:t>
+      </w:r>
+      <w:proofErr w:type="gramStart"/>
       <w:r>
         <w:rPr>
           <w:rFonts w:hint="cs"/>
@@ -3899,6 +4722,27 @@
           <w:rtl/>
           <w:lang w:bidi="ar-DZ"/>
         </w:rPr>
+        <w:t>إقصائهم :</w:t>
+      </w:r>
+      <w:proofErr w:type="gramEnd"/>
+      <w:r>
+        <w:rPr>
+          <w:rFonts w:hint="cs"/>
+          <w:sz w:val="28"/>
+          <w:szCs w:val="28"/>
+          <w:rtl/>
+          <w:lang w:bidi="ar-DZ"/>
+        </w:rPr>
+        <w:t xml:space="preserve"> .....</w:t>
+      </w:r>
+      <w:r>
+        <w:rPr>
+          <w:rFonts w:hint="cs"/>
+          <w:sz w:val="28"/>
+          <w:szCs w:val="28"/>
+          <w:rtl/>
+          <w:lang w:bidi="ar-DZ"/>
+        </w:rPr>
         <w:t xml:space="preserve">.............................. </w:t>
       </w:r>
       <w:r>
@@ -3916,7 +4760,27 @@
           <w:rtl/>
           <w:lang w:bidi="ar-DZ"/>
         </w:rPr>
-        <w:t>${all}</w:t>
+        <w:t>${</w:t>
+      </w:r>
+      <w:proofErr w:type="spellStart"/>
+      <w:r>
+        <w:rPr>
+          <w:sz w:val="28"/>
+          <w:szCs w:val="28"/>
+          <w:rtl/>
+          <w:lang w:bidi="ar-DZ"/>
+        </w:rPr>
+        <w:t>all</w:t>
+      </w:r>
+      <w:proofErr w:type="spellEnd"/>
+      <w:r>
+        <w:rPr>
+          <w:sz w:val="28"/>
+          <w:szCs w:val="28"/>
+          <w:rtl/>
+          <w:lang w:bidi="ar-DZ"/>
+        </w:rPr>
+        <w:t>}</w:t>
       </w:r>
       <w:r>
         <w:rPr>
@@ -3952,8 +4816,22 @@
           <w:rtl/>
           <w:lang w:bidi="ar-DZ"/>
         </w:rPr>
-        <w:t>جدول توزيع المقصيين</w:t>
-      </w:r>
+        <w:t xml:space="preserve">جدول توزيع </w:t>
+      </w:r>
+      <w:proofErr w:type="spellStart"/>
+      <w:r>
+        <w:rPr>
+          <w:rFonts w:hint="cs"/>
+          <w:b/>
+          <w:bCs/>
+          <w:sz w:val="28"/>
+          <w:szCs w:val="28"/>
+          <w:rtl/>
+          <w:lang w:bidi="ar-DZ"/>
+        </w:rPr>
+        <w:t>المقصيين</w:t>
+      </w:r>
+      <w:proofErr w:type="spellEnd"/>
       <w:r>
         <w:rPr>
           <w:b/>
@@ -3964,6 +4842,7 @@
         </w:rPr>
         <w:t xml:space="preserve"> </w:t>
       </w:r>
+      <w:proofErr w:type="gramStart"/>
       <w:r>
         <w:rPr>
           <w:rFonts w:hint="cs"/>
@@ -3974,7 +4853,20 @@
           <w:rtl/>
           <w:lang w:bidi="ar-DZ"/>
         </w:rPr>
-        <w:t>حسب السبب</w:t>
+        <w:t>حسب</w:t>
+      </w:r>
+      <w:proofErr w:type="gramEnd"/>
+      <w:r>
+        <w:rPr>
+          <w:rFonts w:hint="cs"/>
+          <w:b/>
+          <w:bCs/>
+          <w:sz w:val="28"/>
+          <w:szCs w:val="28"/>
+          <w:rtl/>
+          <w:lang w:bidi="ar-DZ"/>
+        </w:rPr>
+        <w:t xml:space="preserve"> السبب</w:t>
       </w:r>
     </w:p>
     <w:tbl>
@@ -4000,7 +4892,7 @@
             <w:pPr>
               <w:pStyle w:val="Paragraphedeliste"/>
               <w:bidi/>
-              <w:spacing w:line="360" w:lineRule="auto"/>
+              <w:spacing w:line="276" w:lineRule="auto"/>
               <w:ind w:left="0"/>
               <w:jc w:val="center"/>
               <w:rPr>
@@ -4034,7 +4926,7 @@
             <w:pPr>
               <w:pStyle w:val="Paragraphedeliste"/>
               <w:bidi/>
-              <w:spacing w:line="360" w:lineRule="auto"/>
+              <w:spacing w:line="276" w:lineRule="auto"/>
               <w:ind w:left="0"/>
               <w:jc w:val="center"/>
               <w:rPr>
@@ -4068,7 +4960,7 @@
             <w:pPr>
               <w:pStyle w:val="Paragraphedeliste"/>
               <w:bidi/>
-              <w:spacing w:line="360" w:lineRule="auto"/>
+              <w:spacing w:line="276" w:lineRule="auto"/>
               <w:ind w:left="0"/>
               <w:jc w:val="center"/>
               <w:rPr>
@@ -4102,7 +4994,7 @@
             <w:pPr>
               <w:pStyle w:val="Paragraphedeliste"/>
               <w:bidi/>
-              <w:spacing w:line="360" w:lineRule="auto"/>
+              <w:spacing w:line="276" w:lineRule="auto"/>
               <w:ind w:left="0"/>
               <w:jc w:val="center"/>
               <w:rPr>
@@ -4142,7 +5034,7 @@
             <w:pPr>
               <w:pStyle w:val="Paragraphedeliste"/>
               <w:bidi/>
-              <w:spacing w:line="360" w:lineRule="auto"/>
+              <w:spacing w:line="276" w:lineRule="auto"/>
               <w:ind w:left="0"/>
               <w:rPr>
                 <w:sz w:val="24"/>
@@ -4172,7 +5064,7 @@
             <w:pPr>
               <w:pStyle w:val="Paragraphedeliste"/>
               <w:bidi/>
-              <w:spacing w:line="360" w:lineRule="auto"/>
+              <w:spacing w:line="276" w:lineRule="auto"/>
               <w:ind w:left="0"/>
               <w:jc w:val="center"/>
               <w:rPr>
@@ -4217,7 +5109,7 @@
             <w:pPr>
               <w:pStyle w:val="Paragraphedeliste"/>
               <w:bidi/>
-              <w:spacing w:line="360" w:lineRule="auto"/>
+              <w:spacing w:line="276" w:lineRule="auto"/>
               <w:ind w:left="0"/>
               <w:rPr>
                 <w:sz w:val="24"/>
@@ -4247,7 +5139,7 @@
             <w:pPr>
               <w:pStyle w:val="Paragraphedeliste"/>
               <w:bidi/>
-              <w:spacing w:line="360" w:lineRule="auto"/>
+              <w:spacing w:line="276" w:lineRule="auto"/>
               <w:ind w:left="0"/>
               <w:jc w:val="center"/>
               <w:rPr>
@@ -4268,7 +5160,31 @@
                 <w:rtl/>
                 <w:lang w:bidi="ar-DZ"/>
               </w:rPr>
-              <w:t>${rr}</w:t>
+              <w:t>${</w:t>
+            </w:r>
+            <w:proofErr w:type="spellStart"/>
+            <w:r>
+              <w:rPr>
+                <w:b/>
+                <w:bCs/>
+                <w:sz w:val="24"/>
+                <w:szCs w:val="24"/>
+                <w:rtl/>
+                <w:lang w:bidi="ar-DZ"/>
+              </w:rPr>
+              <w:t>rr</w:t>
+            </w:r>
+            <w:proofErr w:type="spellEnd"/>
+            <w:r>
+              <w:rPr>
+                <w:b/>
+                <w:bCs/>
+                <w:sz w:val="24"/>
+                <w:szCs w:val="24"/>
+                <w:rtl/>
+                <w:lang w:bidi="ar-DZ"/>
+              </w:rPr>
+              <w:t>}</w:t>
             </w:r>
           </w:p>
         </w:tc>
@@ -4286,7 +5202,7 @@
             <w:pPr>
               <w:pStyle w:val="Paragraphedeliste"/>
               <w:bidi/>
-              <w:spacing w:line="360" w:lineRule="auto"/>
+              <w:spacing w:line="276" w:lineRule="auto"/>
               <w:ind w:left="0"/>
               <w:rPr>
                 <w:sz w:val="24"/>
@@ -4316,7 +5232,7 @@
             <w:pPr>
               <w:pStyle w:val="Paragraphedeliste"/>
               <w:bidi/>
-              <w:spacing w:line="360" w:lineRule="auto"/>
+              <w:spacing w:line="276" w:lineRule="auto"/>
               <w:ind w:left="0"/>
               <w:jc w:val="center"/>
               <w:rPr>
@@ -4339,6 +5255,7 @@
               </w:rPr>
               <w:t>${</w:t>
             </w:r>
+            <w:proofErr w:type="spellStart"/>
             <w:r>
               <w:rPr>
                 <w:b/>
@@ -4350,6 +5267,7 @@
               </w:rPr>
               <w:t>rc</w:t>
             </w:r>
+            <w:proofErr w:type="spellEnd"/>
             <w:r>
               <w:rPr>
                 <w:b/>
@@ -4372,7 +5290,7 @@
             <w:pPr>
               <w:pStyle w:val="Paragraphedeliste"/>
               <w:bidi/>
-              <w:spacing w:line="360" w:lineRule="auto"/>
+              <w:spacing w:line="276" w:lineRule="auto"/>
               <w:ind w:left="0"/>
               <w:rPr>
                 <w:sz w:val="24"/>
@@ -4402,7 +5320,7 @@
             <w:pPr>
               <w:pStyle w:val="Paragraphedeliste"/>
               <w:bidi/>
-              <w:spacing w:line="360" w:lineRule="auto"/>
+              <w:spacing w:line="276" w:lineRule="auto"/>
               <w:ind w:left="0"/>
               <w:jc w:val="center"/>
               <w:rPr>
@@ -4423,7 +5341,31 @@
                 <w:rtl/>
                 <w:lang w:bidi="ar-DZ"/>
               </w:rPr>
-              <w:t>${ag}</w:t>
+              <w:t>${</w:t>
+            </w:r>
+            <w:proofErr w:type="spellStart"/>
+            <w:r>
+              <w:rPr>
+                <w:b/>
+                <w:bCs/>
+                <w:sz w:val="24"/>
+                <w:szCs w:val="24"/>
+                <w:rtl/>
+                <w:lang w:bidi="ar-DZ"/>
+              </w:rPr>
+              <w:t>ag</w:t>
+            </w:r>
+            <w:proofErr w:type="spellEnd"/>
+            <w:r>
+              <w:rPr>
+                <w:b/>
+                <w:bCs/>
+                <w:sz w:val="24"/>
+                <w:szCs w:val="24"/>
+                <w:rtl/>
+                <w:lang w:bidi="ar-DZ"/>
+              </w:rPr>
+              <w:t>}</w:t>
             </w:r>
           </w:p>
         </w:tc>
@@ -4441,7 +5383,7 @@
             <w:pPr>
               <w:pStyle w:val="Paragraphedeliste"/>
               <w:bidi/>
-              <w:spacing w:line="360" w:lineRule="auto"/>
+              <w:spacing w:line="276" w:lineRule="auto"/>
               <w:ind w:left="0"/>
               <w:rPr>
                 <w:sz w:val="24"/>
@@ -4458,7 +5400,29 @@
                 <w:rtl/>
                 <w:lang w:bidi="ar-DZ"/>
               </w:rPr>
-              <w:t>المستفيدون من معاش التقاعد المنقول للمجاهدين</w:t>
+              <w:t xml:space="preserve">المستفيدون من معاش التقاعد </w:t>
+            </w:r>
+            <w:proofErr w:type="gramStart"/>
+            <w:r>
+              <w:rPr>
+                <w:rFonts w:hint="cs"/>
+                <w:sz w:val="24"/>
+                <w:szCs w:val="24"/>
+                <w:rtl/>
+                <w:lang w:bidi="ar-DZ"/>
+              </w:rPr>
+              <w:t>المنقول</w:t>
+            </w:r>
+            <w:proofErr w:type="gramEnd"/>
+            <w:r>
+              <w:rPr>
+                <w:rFonts w:hint="cs"/>
+                <w:sz w:val="24"/>
+                <w:szCs w:val="24"/>
+                <w:rtl/>
+                <w:lang w:bidi="ar-DZ"/>
+              </w:rPr>
+              <w:t xml:space="preserve"> للمجاهدين</w:t>
             </w:r>
           </w:p>
         </w:tc>
@@ -4471,7 +5435,7 @@
             <w:pPr>
               <w:pStyle w:val="Paragraphedeliste"/>
               <w:bidi/>
-              <w:spacing w:line="360" w:lineRule="auto"/>
+              <w:spacing w:line="276" w:lineRule="auto"/>
               <w:ind w:left="0"/>
               <w:jc w:val="center"/>
               <w:rPr>
@@ -4527,7 +5491,7 @@
             <w:pPr>
               <w:pStyle w:val="Paragraphedeliste"/>
               <w:bidi/>
-              <w:spacing w:line="360" w:lineRule="auto"/>
+              <w:spacing w:line="276" w:lineRule="auto"/>
               <w:ind w:left="0"/>
               <w:rPr>
                 <w:sz w:val="24"/>
@@ -4544,8 +5508,20 @@
                 <w:rtl/>
                 <w:lang w:bidi="ar-DZ"/>
               </w:rPr>
-              <w:t>المستفيدون من برامج الدعم في قطاع السياحة و الفلاحة</w:t>
-            </w:r>
+              <w:t xml:space="preserve">المستفيدون من برامج الدعم في قطاع السياحة و </w:t>
+            </w:r>
+            <w:proofErr w:type="gramStart"/>
+            <w:r>
+              <w:rPr>
+                <w:rFonts w:hint="cs"/>
+                <w:sz w:val="24"/>
+                <w:szCs w:val="24"/>
+                <w:rtl/>
+                <w:lang w:bidi="ar-DZ"/>
+              </w:rPr>
+              <w:t>الفلاحة</w:t>
+            </w:r>
+            <w:proofErr w:type="gramEnd"/>
           </w:p>
         </w:tc>
         <w:tc>
@@ -4557,7 +5533,7 @@
             <w:pPr>
               <w:pStyle w:val="Paragraphedeliste"/>
               <w:bidi/>
-              <w:spacing w:line="360" w:lineRule="auto"/>
+              <w:spacing w:line="276" w:lineRule="auto"/>
               <w:ind w:left="0"/>
               <w:jc w:val="center"/>
               <w:rPr>
@@ -4580,6 +5556,7 @@
               </w:rPr>
               <w:t>${</w:t>
             </w:r>
+            <w:proofErr w:type="spellStart"/>
             <w:r>
               <w:rPr>
                 <w:b/>
@@ -4591,6 +5568,7 @@
               </w:rPr>
               <w:t>ta</w:t>
             </w:r>
+            <w:proofErr w:type="spellEnd"/>
             <w:r>
               <w:rPr>
                 <w:b/>
@@ -4618,7 +5596,7 @@
             <w:pPr>
               <w:pStyle w:val="Paragraphedeliste"/>
               <w:bidi/>
-              <w:spacing w:line="360" w:lineRule="auto"/>
+              <w:spacing w:line="276" w:lineRule="auto"/>
               <w:ind w:left="0"/>
               <w:rPr>
                 <w:sz w:val="24"/>
@@ -4648,7 +5626,7 @@
             <w:pPr>
               <w:pStyle w:val="Paragraphedeliste"/>
               <w:bidi/>
-              <w:spacing w:line="360" w:lineRule="auto"/>
+              <w:spacing w:line="276" w:lineRule="auto"/>
               <w:ind w:left="0"/>
               <w:jc w:val="center"/>
               <w:rPr>
@@ -4671,6 +5649,7 @@
               </w:rPr>
               <w:t>${</w:t>
             </w:r>
+            <w:proofErr w:type="spellStart"/>
             <w:r>
               <w:rPr>
                 <w:b/>
@@ -4682,6 +5661,7 @@
               </w:rPr>
               <w:t>as</w:t>
             </w:r>
+            <w:proofErr w:type="spellEnd"/>
             <w:r>
               <w:rPr>
                 <w:b/>
@@ -4704,7 +5684,7 @@
             <w:pPr>
               <w:pStyle w:val="Paragraphedeliste"/>
               <w:bidi/>
-              <w:spacing w:line="360" w:lineRule="auto"/>
+              <w:spacing w:line="276" w:lineRule="auto"/>
               <w:ind w:left="0"/>
               <w:rPr>
                 <w:sz w:val="24"/>
@@ -4734,7 +5714,7 @@
             <w:pPr>
               <w:pStyle w:val="Paragraphedeliste"/>
               <w:bidi/>
-              <w:spacing w:line="360" w:lineRule="auto"/>
+              <w:spacing w:line="276" w:lineRule="auto"/>
               <w:ind w:left="0"/>
               <w:jc w:val="center"/>
               <w:rPr>
@@ -4773,7 +5753,7 @@
             <w:pPr>
               <w:pStyle w:val="Paragraphedeliste"/>
               <w:bidi/>
-              <w:spacing w:line="360" w:lineRule="auto"/>
+              <w:spacing w:line="276" w:lineRule="auto"/>
               <w:ind w:left="0"/>
               <w:rPr>
                 <w:sz w:val="24"/>
@@ -4823,7 +5803,7 @@
             <w:pPr>
               <w:pStyle w:val="Paragraphedeliste"/>
               <w:bidi/>
-              <w:spacing w:line="360" w:lineRule="auto"/>
+              <w:spacing w:line="276" w:lineRule="auto"/>
               <w:ind w:left="0"/>
               <w:jc w:val="center"/>
               <w:rPr>
@@ -4846,6 +5826,7 @@
               </w:rPr>
               <w:t>${</w:t>
             </w:r>
+            <w:proofErr w:type="spellStart"/>
             <w:r>
               <w:rPr>
                 <w:b/>
@@ -4857,6 +5838,7 @@
               </w:rPr>
               <w:t>cr</w:t>
             </w:r>
+            <w:proofErr w:type="spellEnd"/>
             <w:r>
               <w:rPr>
                 <w:b/>
@@ -4879,7 +5861,7 @@
             <w:pPr>
               <w:pStyle w:val="Paragraphedeliste"/>
               <w:bidi/>
-              <w:spacing w:line="360" w:lineRule="auto"/>
+              <w:spacing w:line="276" w:lineRule="auto"/>
               <w:ind w:left="0"/>
               <w:rPr>
                 <w:sz w:val="24"/>
@@ -4919,7 +5901,7 @@
             <w:pPr>
               <w:pStyle w:val="Paragraphedeliste"/>
               <w:bidi/>
-              <w:spacing w:line="360" w:lineRule="auto"/>
+              <w:spacing w:line="276" w:lineRule="auto"/>
               <w:ind w:left="0"/>
               <w:jc w:val="center"/>
               <w:rPr>
@@ -4940,7 +5922,31 @@
                 <w:rtl/>
                 <w:lang w:bidi="ar-DZ"/>
               </w:rPr>
-              <w:t>${cw}</w:t>
+              <w:t>${</w:t>
+            </w:r>
+            <w:proofErr w:type="spellStart"/>
+            <w:r>
+              <w:rPr>
+                <w:b/>
+                <w:bCs/>
+                <w:sz w:val="24"/>
+                <w:szCs w:val="24"/>
+                <w:rtl/>
+                <w:lang w:bidi="ar-DZ"/>
+              </w:rPr>
+              <w:t>cw</w:t>
+            </w:r>
+            <w:proofErr w:type="spellEnd"/>
+            <w:r>
+              <w:rPr>
+                <w:b/>
+                <w:bCs/>
+                <w:sz w:val="24"/>
+                <w:szCs w:val="24"/>
+                <w:rtl/>
+                <w:lang w:bidi="ar-DZ"/>
+              </w:rPr>
+              <w:t>}</w:t>
             </w:r>
           </w:p>
         </w:tc>
@@ -4958,7 +5964,7 @@
             <w:pPr>
               <w:pStyle w:val="Paragraphedeliste"/>
               <w:bidi/>
-              <w:spacing w:line="360" w:lineRule="auto"/>
+              <w:spacing w:line="276" w:lineRule="auto"/>
               <w:ind w:left="0"/>
               <w:rPr>
                 <w:sz w:val="24"/>
@@ -4988,7 +5994,7 @@
             <w:pPr>
               <w:pStyle w:val="Paragraphedeliste"/>
               <w:bidi/>
-              <w:spacing w:line="360" w:lineRule="auto"/>
+              <w:spacing w:line="276" w:lineRule="auto"/>
               <w:ind w:left="0"/>
               <w:jc w:val="center"/>
               <w:rPr>
@@ -5011,6 +6017,7 @@
               </w:rPr>
               <w:t>${</w:t>
             </w:r>
+            <w:proofErr w:type="spellStart"/>
             <w:r>
               <w:rPr>
                 <w:b/>
@@ -5022,6 +6029,7 @@
               </w:rPr>
               <w:t>tv</w:t>
             </w:r>
+            <w:proofErr w:type="spellEnd"/>
             <w:r>
               <w:rPr>
                 <w:b/>
@@ -5045,7 +6053,7 @@
             <w:pPr>
               <w:pStyle w:val="Paragraphedeliste"/>
               <w:bidi/>
-              <w:spacing w:line="360" w:lineRule="auto"/>
+              <w:spacing w:line="276" w:lineRule="auto"/>
               <w:ind w:left="0"/>
               <w:rPr>
                 <w:sz w:val="24"/>
@@ -5074,6 +6082,7 @@
               </w:rPr>
               <w:t xml:space="preserve">( </w:t>
             </w:r>
+            <w:proofErr w:type="gramStart"/>
             <w:r>
               <w:rPr>
                 <w:rFonts w:hint="cs"/>
@@ -5082,7 +6091,18 @@
                 <w:rtl/>
                 <w:lang w:bidi="ar-DZ"/>
               </w:rPr>
-              <w:t xml:space="preserve">موظف ، </w:t>
+              <w:t>موظف ،</w:t>
+            </w:r>
+            <w:proofErr w:type="gramEnd"/>
+            <w:r>
+              <w:rPr>
+                <w:rFonts w:hint="cs"/>
+                <w:sz w:val="24"/>
+                <w:szCs w:val="24"/>
+                <w:rtl/>
+                <w:lang w:bidi="ar-DZ"/>
+              </w:rPr>
+              <w:t xml:space="preserve"> </w:t>
             </w:r>
             <w:r>
               <w:rPr>
@@ -5154,7 +6174,7 @@
             <w:pPr>
               <w:pStyle w:val="Paragraphedeliste"/>
               <w:bidi/>
-              <w:spacing w:line="360" w:lineRule="auto"/>
+              <w:spacing w:line="276" w:lineRule="auto"/>
               <w:ind w:left="0"/>
               <w:jc w:val="center"/>
               <w:rPr>
@@ -5175,7 +6195,31 @@
                 <w:rtl/>
                 <w:lang w:bidi="ar-DZ"/>
               </w:rPr>
-              <w:t>${at}</w:t>
+              <w:t>${</w:t>
+            </w:r>
+            <w:proofErr w:type="spellStart"/>
+            <w:r>
+              <w:rPr>
+                <w:b/>
+                <w:bCs/>
+                <w:sz w:val="24"/>
+                <w:szCs w:val="24"/>
+                <w:rtl/>
+                <w:lang w:bidi="ar-DZ"/>
+              </w:rPr>
+              <w:t>at</w:t>
+            </w:r>
+            <w:proofErr w:type="spellEnd"/>
+            <w:r>
+              <w:rPr>
+                <w:b/>
+                <w:bCs/>
+                <w:sz w:val="24"/>
+                <w:szCs w:val="24"/>
+                <w:rtl/>
+                <w:lang w:bidi="ar-DZ"/>
+              </w:rPr>
+              <w:t>}</w:t>
             </w:r>
           </w:p>
         </w:tc>
@@ -5193,7 +6237,7 @@
             <w:pPr>
               <w:pStyle w:val="Paragraphedeliste"/>
               <w:bidi/>
-              <w:spacing w:line="360" w:lineRule="auto"/>
+              <w:spacing w:line="276" w:lineRule="auto"/>
               <w:ind w:left="0"/>
               <w:rPr>
                 <w:sz w:val="24"/>
@@ -5223,7 +6267,7 @@
             <w:pPr>
               <w:pStyle w:val="Paragraphedeliste"/>
               <w:bidi/>
-              <w:spacing w:line="360" w:lineRule="auto"/>
+              <w:spacing w:line="276" w:lineRule="auto"/>
               <w:ind w:left="0"/>
               <w:jc w:val="center"/>
               <w:rPr>
@@ -5246,6 +6290,7 @@
               </w:rPr>
               <w:t>${</w:t>
             </w:r>
+            <w:proofErr w:type="spellStart"/>
             <w:r>
               <w:rPr>
                 <w:b/>
@@ -5257,6 +6302,7 @@
               </w:rPr>
               <w:t>pr</w:t>
             </w:r>
+            <w:proofErr w:type="spellEnd"/>
             <w:r>
               <w:rPr>
                 <w:b/>
@@ -5279,7 +6325,7 @@
             <w:pPr>
               <w:pStyle w:val="Paragraphedeliste"/>
               <w:bidi/>
-              <w:spacing w:line="360" w:lineRule="auto"/>
+              <w:spacing w:line="276" w:lineRule="auto"/>
               <w:ind w:left="0"/>
               <w:rPr>
                 <w:b/>
@@ -5301,7 +6347,7 @@
             <w:pPr>
               <w:pStyle w:val="Paragraphedeliste"/>
               <w:bidi/>
-              <w:spacing w:line="360" w:lineRule="auto"/>
+              <w:spacing w:line="276" w:lineRule="auto"/>
               <w:ind w:left="0"/>
               <w:rPr>
                 <w:b/>
@@ -5320,7 +6366,7 @@
       <w:pPr>
         <w:pStyle w:val="Paragraphedeliste"/>
         <w:bidi/>
-        <w:spacing w:after="0" w:line="600" w:lineRule="auto"/>
+        <w:spacing w:after="0"/>
         <w:ind w:left="927"/>
         <w:rPr>
           <w:b/>
@@ -6792,7 +7838,7 @@
 </file>
 
 <file path=customXml/itemProps1.xml><?xml version="1.0" encoding="utf-8"?>
-<ds:datastoreItem xmlns:ds="http://schemas.openxmlformats.org/officeDocument/2006/customXml" ds:itemID="{6CC83C02-AB89-403A-BDE4-2E146AAD57DB}">
+<ds:datastoreItem xmlns:ds="http://schemas.openxmlformats.org/officeDocument/2006/customXml" ds:itemID="{1F6B432D-8685-4FFD-811C-2CA6B04AD4E7}">
   <ds:schemaRefs>
     <ds:schemaRef ds:uri="http://schemas.openxmlformats.org/officeDocument/2006/bibliography"/>
   </ds:schemaRefs>

</xml_diff>